<commit_message>
Learn DML, DCL, DQL, DDL, TCL and Aggregate functions
</commit_message>
<xml_diff>
--- a/Documentation.docx
+++ b/Documentation.docx
@@ -6457,14 +6457,12 @@
         </w:rPr>
         <w:t xml:space="preserve">It contains </w:t>
       </w:r>
-      <w:proofErr w:type="spellStart"/>
-      <w:r>
-        <w:rPr>
-          <w:lang w:bidi="gu-IN"/>
-        </w:rPr>
-        <w:t>sql</w:t>
-      </w:r>
-      <w:proofErr w:type="spellEnd"/>
+      <w:r>
+        <w:rPr>
+          <w:lang w:bidi="gu-IN"/>
+        </w:rPr>
+        <w:t>SQL</w:t>
+      </w:r>
       <w:r>
         <w:rPr>
           <w:lang w:bidi="gu-IN"/>
@@ -7165,36 +7163,1576 @@
         </w:rPr>
         <w:t>Explain Plan</w:t>
       </w:r>
+    </w:p>
+    <w:p>
+      <w:pPr>
+        <w:rPr>
+          <w:b/>
+          <w:lang w:bidi="gu-IN"/>
+        </w:rPr>
+      </w:pPr>
+      <w:r>
+        <w:rPr>
+          <w:b/>
+          <w:lang w:bidi="gu-IN"/>
+        </w:rPr>
+        <w:t>Insert:</w:t>
+      </w:r>
+    </w:p>
+    <w:p>
+      <w:pPr>
+        <w:pStyle w:val="ListParagraph"/>
+        <w:numPr>
+          <w:ilvl w:val="0"/>
+          <w:numId w:val="28"/>
+        </w:numPr>
+        <w:rPr>
+          <w:lang w:bidi="gu-IN"/>
+        </w:rPr>
+      </w:pPr>
+      <w:r>
+        <w:rPr>
+          <w:lang w:bidi="gu-IN"/>
+        </w:rPr>
+        <w:t>It is used to insert data into a table.</w:t>
+      </w:r>
+    </w:p>
+    <w:p>
+      <w:pPr>
+        <w:rPr>
+          <w:b/>
+          <w:lang w:bidi="gu-IN"/>
+        </w:rPr>
+      </w:pPr>
+      <w:r>
+        <w:rPr>
+          <w:b/>
+          <w:lang w:bidi="gu-IN"/>
+        </w:rPr>
+        <w:t>Update:</w:t>
+      </w:r>
+    </w:p>
+    <w:p>
+      <w:pPr>
+        <w:pStyle w:val="ListParagraph"/>
+        <w:numPr>
+          <w:ilvl w:val="0"/>
+          <w:numId w:val="28"/>
+        </w:numPr>
+        <w:rPr>
+          <w:lang w:bidi="gu-IN"/>
+        </w:rPr>
+      </w:pPr>
+      <w:r>
+        <w:rPr>
+          <w:lang w:bidi="gu-IN"/>
+        </w:rPr>
+        <w:t>It is used to update existing data within a table.</w:t>
+      </w:r>
+    </w:p>
+    <w:p>
+      <w:pPr>
+        <w:rPr>
+          <w:b/>
+          <w:lang w:bidi="gu-IN"/>
+        </w:rPr>
+      </w:pPr>
+      <w:r>
+        <w:rPr>
+          <w:b/>
+          <w:lang w:bidi="gu-IN"/>
+        </w:rPr>
+        <w:t>Delete:</w:t>
+      </w:r>
+    </w:p>
+    <w:p>
+      <w:pPr>
+        <w:pStyle w:val="ListParagraph"/>
+        <w:numPr>
+          <w:ilvl w:val="0"/>
+          <w:numId w:val="28"/>
+        </w:numPr>
+        <w:rPr>
+          <w:lang w:bidi="gu-IN"/>
+        </w:rPr>
+      </w:pPr>
+      <w:r>
+        <w:rPr>
+          <w:lang w:bidi="gu-IN"/>
+        </w:rPr>
+        <w:t>It is used to delete records from a database table.</w:t>
+      </w:r>
+    </w:p>
+    <w:p>
+      <w:pPr>
+        <w:rPr>
+          <w:b/>
+          <w:lang w:bidi="gu-IN"/>
+        </w:rPr>
+      </w:pPr>
+      <w:r>
+        <w:rPr>
+          <w:b/>
+          <w:lang w:bidi="gu-IN"/>
+        </w:rPr>
+        <w:t>Lock:</w:t>
+      </w:r>
+    </w:p>
+    <w:p>
+      <w:pPr>
+        <w:pStyle w:val="ListParagraph"/>
+        <w:numPr>
+          <w:ilvl w:val="0"/>
+          <w:numId w:val="28"/>
+        </w:numPr>
+        <w:rPr>
+          <w:lang w:bidi="gu-IN"/>
+        </w:rPr>
+      </w:pPr>
+      <w:r>
+        <w:rPr>
+          <w:lang w:bidi="gu-IN"/>
+        </w:rPr>
+        <w:t>D</w:t>
+      </w:r>
+      <w:r>
+        <w:rPr>
+          <w:lang w:bidi="gu-IN"/>
+        </w:rPr>
+        <w:t>ata consistency is an important mechanism, and it can be done by means of SQL Locks.</w:t>
+      </w:r>
+    </w:p>
+    <w:p>
+      <w:pPr>
+        <w:pStyle w:val="ListParagraph"/>
+        <w:numPr>
+          <w:ilvl w:val="0"/>
+          <w:numId w:val="28"/>
+        </w:numPr>
+        <w:rPr>
+          <w:lang w:bidi="gu-IN"/>
+        </w:rPr>
+      </w:pPr>
+      <w:r>
+        <w:rPr>
+          <w:lang w:bidi="gu-IN"/>
+        </w:rPr>
+        <w:t xml:space="preserve">A lock is established in SQL Server when a transaction starts, and it </w:t>
+      </w:r>
+      <w:r>
+        <w:rPr>
+          <w:lang w:bidi="gu-IN"/>
+        </w:rPr>
+        <w:t>will</w:t>
+      </w:r>
+      <w:r>
+        <w:rPr>
+          <w:lang w:bidi="gu-IN"/>
+        </w:rPr>
+        <w:t xml:space="preserve"> </w:t>
+      </w:r>
+      <w:proofErr w:type="gramStart"/>
+      <w:r>
+        <w:rPr>
+          <w:lang w:bidi="gu-IN"/>
+        </w:rPr>
+        <w:t>released</w:t>
+      </w:r>
+      <w:proofErr w:type="gramEnd"/>
+      <w:r>
+        <w:rPr>
+          <w:lang w:bidi="gu-IN"/>
+        </w:rPr>
+        <w:t xml:space="preserve"> when it is ended</w:t>
+      </w:r>
+      <w:r>
+        <w:rPr>
+          <w:lang w:bidi="gu-IN"/>
+        </w:rPr>
+        <w:t>.</w:t>
+      </w:r>
+    </w:p>
+    <w:p>
+      <w:pPr>
+        <w:pStyle w:val="ListParagraph"/>
+        <w:numPr>
+          <w:ilvl w:val="0"/>
+          <w:numId w:val="28"/>
+        </w:numPr>
+        <w:rPr>
+          <w:lang w:bidi="gu-IN"/>
+        </w:rPr>
+      </w:pPr>
+      <w:r>
+        <w:rPr>
+          <w:lang w:bidi="gu-IN"/>
+        </w:rPr>
+        <w:t xml:space="preserve">We have different types of locks available in </w:t>
+      </w:r>
+      <w:r>
+        <w:rPr>
+          <w:lang w:bidi="gu-IN"/>
+        </w:rPr>
+        <w:t>relational database,</w:t>
+      </w:r>
+    </w:p>
+    <w:p>
+      <w:pPr>
+        <w:pStyle w:val="ListParagraph"/>
+        <w:numPr>
+          <w:ilvl w:val="1"/>
+          <w:numId w:val="28"/>
+        </w:numPr>
+        <w:rPr>
+          <w:b/>
+          <w:lang w:bidi="gu-IN"/>
+        </w:rPr>
+      </w:pPr>
+      <w:r>
+        <w:rPr>
+          <w:b/>
+          <w:lang w:bidi="gu-IN"/>
+        </w:rPr>
+        <w:t xml:space="preserve">Shared (S) Locks: </w:t>
+      </w:r>
+    </w:p>
+    <w:p>
+      <w:pPr>
+        <w:pStyle w:val="ListParagraph"/>
+        <w:numPr>
+          <w:ilvl w:val="2"/>
+          <w:numId w:val="28"/>
+        </w:numPr>
+        <w:rPr>
+          <w:lang w:bidi="gu-IN"/>
+        </w:rPr>
+      </w:pPr>
+      <w:r>
+        <w:rPr>
+          <w:lang w:bidi="gu-IN"/>
+        </w:rPr>
+        <w:t>When the object needs to be read, this type of lock will occur</w:t>
+      </w:r>
+      <w:r>
+        <w:rPr>
+          <w:lang w:bidi="gu-IN"/>
+        </w:rPr>
+        <w:t>.</w:t>
+      </w:r>
+      <w:r>
+        <w:rPr>
+          <w:lang w:bidi="gu-IN"/>
+        </w:rPr>
+        <w:t xml:space="preserve"> </w:t>
+      </w:r>
+    </w:p>
+    <w:p>
+      <w:pPr>
+        <w:pStyle w:val="ListParagraph"/>
+        <w:numPr>
+          <w:ilvl w:val="2"/>
+          <w:numId w:val="28"/>
+        </w:numPr>
+        <w:rPr>
+          <w:lang w:bidi="gu-IN"/>
+        </w:rPr>
+      </w:pPr>
+      <w:r>
+        <w:rPr>
+          <w:lang w:bidi="gu-IN"/>
+        </w:rPr>
+        <w:t>B</w:t>
+      </w:r>
+      <w:r>
+        <w:rPr>
+          <w:lang w:bidi="gu-IN"/>
+        </w:rPr>
+        <w:t>ut this is not harmful.</w:t>
+      </w:r>
+    </w:p>
+    <w:p>
+      <w:pPr>
+        <w:pStyle w:val="ListParagraph"/>
+        <w:numPr>
+          <w:ilvl w:val="1"/>
+          <w:numId w:val="28"/>
+        </w:numPr>
+        <w:rPr>
+          <w:b/>
+          <w:lang w:bidi="gu-IN"/>
+        </w:rPr>
+      </w:pPr>
+      <w:r>
+        <w:rPr>
+          <w:b/>
+          <w:lang w:bidi="gu-IN"/>
+        </w:rPr>
+        <w:t xml:space="preserve">Exclusive (X) Locks: </w:t>
+      </w:r>
+    </w:p>
+    <w:p>
+      <w:pPr>
+        <w:pStyle w:val="ListParagraph"/>
+        <w:numPr>
+          <w:ilvl w:val="2"/>
+          <w:numId w:val="28"/>
+        </w:numPr>
+        <w:rPr>
+          <w:lang w:bidi="gu-IN"/>
+        </w:rPr>
+      </w:pPr>
+      <w:r>
+        <w:rPr>
+          <w:lang w:bidi="gu-IN"/>
+        </w:rPr>
+        <w:t>It prevents other transactions like inserting/updating/deleting</w:t>
+      </w:r>
+      <w:r>
+        <w:rPr>
+          <w:lang w:bidi="gu-IN"/>
+        </w:rPr>
+        <w:t>.</w:t>
+      </w:r>
+    </w:p>
+    <w:p>
+      <w:pPr>
+        <w:pStyle w:val="ListParagraph"/>
+        <w:numPr>
+          <w:ilvl w:val="2"/>
+          <w:numId w:val="28"/>
+        </w:numPr>
+        <w:rPr>
+          <w:lang w:bidi="gu-IN"/>
+        </w:rPr>
+      </w:pPr>
+      <w:proofErr w:type="gramStart"/>
+      <w:r>
+        <w:rPr>
+          <w:lang w:bidi="gu-IN"/>
+        </w:rPr>
+        <w:t>So</w:t>
+      </w:r>
+      <w:proofErr w:type="gramEnd"/>
+      <w:r>
+        <w:rPr>
+          <w:lang w:bidi="gu-IN"/>
+        </w:rPr>
+        <w:t xml:space="preserve"> no modifications can be done</w:t>
+      </w:r>
+      <w:r>
+        <w:rPr>
+          <w:lang w:bidi="gu-IN"/>
+        </w:rPr>
+        <w:t xml:space="preserve"> when we apply this type of lock on object</w:t>
+      </w:r>
+      <w:r>
+        <w:rPr>
+          <w:lang w:bidi="gu-IN"/>
+        </w:rPr>
+        <w:t>.</w:t>
+      </w:r>
+    </w:p>
+    <w:p>
+      <w:pPr>
+        <w:pStyle w:val="ListParagraph"/>
+        <w:numPr>
+          <w:ilvl w:val="1"/>
+          <w:numId w:val="28"/>
+        </w:numPr>
+        <w:rPr>
+          <w:b/>
+          <w:lang w:bidi="gu-IN"/>
+        </w:rPr>
+      </w:pPr>
+      <w:r>
+        <w:rPr>
+          <w:b/>
+          <w:lang w:bidi="gu-IN"/>
+        </w:rPr>
+        <w:t xml:space="preserve">Update (U) Locks: </w:t>
+      </w:r>
+    </w:p>
+    <w:p>
+      <w:pPr>
+        <w:pStyle w:val="ListParagraph"/>
+        <w:numPr>
+          <w:ilvl w:val="2"/>
+          <w:numId w:val="28"/>
+        </w:numPr>
+        <w:rPr>
+          <w:lang w:bidi="gu-IN"/>
+        </w:rPr>
+      </w:pPr>
+      <w:r>
+        <w:rPr>
+          <w:lang w:bidi="gu-IN"/>
+        </w:rPr>
+        <w:t>It’s like</w:t>
+      </w:r>
+      <w:r>
+        <w:rPr>
+          <w:lang w:bidi="gu-IN"/>
+        </w:rPr>
+        <w:t xml:space="preserve"> Exclusive lock but here the operation can be viewed as “read phase” and “write phase”. </w:t>
+      </w:r>
+    </w:p>
+    <w:p>
+      <w:pPr>
+        <w:pStyle w:val="ListParagraph"/>
+        <w:numPr>
+          <w:ilvl w:val="2"/>
+          <w:numId w:val="28"/>
+        </w:numPr>
+        <w:rPr>
+          <w:lang w:bidi="gu-IN"/>
+        </w:rPr>
+      </w:pPr>
+      <w:r>
+        <w:rPr>
+          <w:lang w:bidi="gu-IN"/>
+        </w:rPr>
+        <w:t>D</w:t>
+      </w:r>
+      <w:r>
+        <w:rPr>
+          <w:lang w:bidi="gu-IN"/>
+        </w:rPr>
+        <w:t>uring the read phase, other transactions are prevented.</w:t>
+      </w:r>
+    </w:p>
+    <w:p>
+      <w:pPr>
+        <w:pStyle w:val="ListParagraph"/>
+        <w:numPr>
+          <w:ilvl w:val="1"/>
+          <w:numId w:val="28"/>
+        </w:numPr>
+        <w:rPr>
+          <w:lang w:bidi="gu-IN"/>
+        </w:rPr>
+      </w:pPr>
+      <w:r>
+        <w:rPr>
+          <w:b/>
+          <w:lang w:bidi="gu-IN"/>
+        </w:rPr>
+        <w:t>Intent Locks:</w:t>
+      </w:r>
+      <w:r>
+        <w:rPr>
+          <w:lang w:bidi="gu-IN"/>
+        </w:rPr>
+        <w:t xml:space="preserve"> </w:t>
+      </w:r>
+    </w:p>
+    <w:p>
+      <w:pPr>
+        <w:pStyle w:val="ListParagraph"/>
+        <w:numPr>
+          <w:ilvl w:val="2"/>
+          <w:numId w:val="28"/>
+        </w:numPr>
+        <w:rPr>
+          <w:lang w:bidi="gu-IN"/>
+        </w:rPr>
+      </w:pPr>
+      <w:r>
+        <w:rPr>
+          <w:lang w:bidi="gu-IN"/>
+        </w:rPr>
+        <w:t>Intent lock happens on a table, when</w:t>
+      </w:r>
+      <w:r>
+        <w:rPr>
+          <w:lang w:bidi="gu-IN"/>
+        </w:rPr>
+        <w:t xml:space="preserve"> the shared (S) lock or exclusive (X) lock</w:t>
+      </w:r>
+      <w:r>
+        <w:rPr>
+          <w:lang w:bidi="gu-IN"/>
+        </w:rPr>
+        <w:t xml:space="preserve"> or Update (U) lock</w:t>
+      </w:r>
+      <w:r>
+        <w:rPr>
+          <w:lang w:bidi="gu-IN"/>
+        </w:rPr>
+        <w:t xml:space="preserve"> </w:t>
+      </w:r>
+      <w:r>
+        <w:rPr>
+          <w:lang w:bidi="gu-IN"/>
+        </w:rPr>
+        <w:t xml:space="preserve">happens </w:t>
+      </w:r>
+      <w:r>
+        <w:rPr>
+          <w:lang w:bidi="gu-IN"/>
+        </w:rPr>
+        <w:t xml:space="preserve">on </w:t>
+      </w:r>
+      <w:r>
+        <w:rPr>
+          <w:lang w:bidi="gu-IN"/>
+        </w:rPr>
+        <w:t xml:space="preserve">the </w:t>
+      </w:r>
+      <w:r>
+        <w:rPr>
+          <w:lang w:bidi="gu-IN"/>
+        </w:rPr>
+        <w:t>row.</w:t>
+      </w:r>
+    </w:p>
+    <w:p>
+      <w:pPr>
+        <w:pStyle w:val="ListParagraph"/>
+        <w:numPr>
+          <w:ilvl w:val="1"/>
+          <w:numId w:val="28"/>
+        </w:numPr>
+        <w:rPr>
+          <w:lang w:bidi="gu-IN"/>
+        </w:rPr>
+      </w:pPr>
+      <w:r>
+        <w:rPr>
+          <w:b/>
+          <w:lang w:bidi="gu-IN"/>
+        </w:rPr>
+        <w:t>Regular intent locks:</w:t>
+      </w:r>
+      <w:r>
+        <w:rPr>
+          <w:lang w:bidi="gu-IN"/>
+        </w:rPr>
+        <w:t xml:space="preserve"> </w:t>
+      </w:r>
+    </w:p>
+    <w:p>
+      <w:pPr>
+        <w:pStyle w:val="ListParagraph"/>
+        <w:numPr>
+          <w:ilvl w:val="2"/>
+          <w:numId w:val="28"/>
+        </w:numPr>
+        <w:rPr>
+          <w:lang w:bidi="gu-IN"/>
+        </w:rPr>
+      </w:pPr>
+      <w:r>
+        <w:rPr>
+          <w:lang w:bidi="gu-IN"/>
+        </w:rPr>
+        <w:lastRenderedPageBreak/>
+        <w:t>Intent exclusive (IX)</w:t>
+      </w:r>
+    </w:p>
+    <w:p>
+      <w:pPr>
+        <w:pStyle w:val="ListParagraph"/>
+        <w:numPr>
+          <w:ilvl w:val="2"/>
+          <w:numId w:val="28"/>
+        </w:numPr>
+        <w:rPr>
+          <w:lang w:bidi="gu-IN"/>
+        </w:rPr>
+      </w:pPr>
+      <w:r>
+        <w:rPr>
+          <w:lang w:bidi="gu-IN"/>
+        </w:rPr>
+        <w:t>Intent shared (IS)</w:t>
+      </w:r>
+    </w:p>
+    <w:p>
+      <w:pPr>
+        <w:pStyle w:val="ListParagraph"/>
+        <w:numPr>
+          <w:ilvl w:val="2"/>
+          <w:numId w:val="28"/>
+        </w:numPr>
+        <w:rPr>
+          <w:lang w:bidi="gu-IN"/>
+        </w:rPr>
+      </w:pPr>
+      <w:r>
+        <w:rPr>
+          <w:lang w:bidi="gu-IN"/>
+        </w:rPr>
+        <w:t>Intent update (IU).</w:t>
+      </w:r>
+    </w:p>
+    <w:p>
+      <w:pPr>
+        <w:pStyle w:val="ListParagraph"/>
+        <w:numPr>
+          <w:ilvl w:val="1"/>
+          <w:numId w:val="28"/>
+        </w:numPr>
+        <w:rPr>
+          <w:lang w:bidi="gu-IN"/>
+        </w:rPr>
+      </w:pPr>
+      <w:r>
+        <w:rPr>
+          <w:b/>
+          <w:lang w:bidi="gu-IN"/>
+        </w:rPr>
+        <w:t>Conversion locks:</w:t>
+      </w:r>
+      <w:r>
+        <w:rPr>
+          <w:lang w:bidi="gu-IN"/>
+        </w:rPr>
+        <w:t xml:space="preserve"> </w:t>
+      </w:r>
+    </w:p>
+    <w:p>
+      <w:pPr>
+        <w:pStyle w:val="ListParagraph"/>
+        <w:numPr>
+          <w:ilvl w:val="2"/>
+          <w:numId w:val="28"/>
+        </w:numPr>
+        <w:rPr>
+          <w:lang w:bidi="gu-IN"/>
+        </w:rPr>
+      </w:pPr>
+      <w:r>
+        <w:rPr>
+          <w:lang w:bidi="gu-IN"/>
+        </w:rPr>
+        <w:t>Shared with intent exclusive (SIX)</w:t>
+      </w:r>
+    </w:p>
+    <w:p>
+      <w:pPr>
+        <w:pStyle w:val="ListParagraph"/>
+        <w:numPr>
+          <w:ilvl w:val="2"/>
+          <w:numId w:val="28"/>
+        </w:numPr>
+        <w:rPr>
+          <w:lang w:bidi="gu-IN"/>
+        </w:rPr>
+      </w:pPr>
+      <w:r>
+        <w:rPr>
+          <w:lang w:bidi="gu-IN"/>
+        </w:rPr>
+        <w:t>Shared with intent update (SIU)</w:t>
+      </w:r>
+    </w:p>
+    <w:p>
+      <w:pPr>
+        <w:pStyle w:val="ListParagraph"/>
+        <w:numPr>
+          <w:ilvl w:val="2"/>
+          <w:numId w:val="28"/>
+        </w:numPr>
+        <w:rPr>
+          <w:lang w:bidi="gu-IN"/>
+        </w:rPr>
+      </w:pPr>
+      <w:r>
+        <w:rPr>
+          <w:lang w:bidi="gu-IN"/>
+        </w:rPr>
+        <w:t>Update with intent exclusive (UIX)</w:t>
+      </w:r>
+    </w:p>
+    <w:p>
+      <w:pPr>
+        <w:pStyle w:val="ListParagraph"/>
+        <w:numPr>
+          <w:ilvl w:val="0"/>
+          <w:numId w:val="28"/>
+        </w:numPr>
+        <w:rPr>
+          <w:b/>
+          <w:lang w:bidi="gu-IN"/>
+        </w:rPr>
+      </w:pPr>
+      <w:r>
+        <w:rPr>
+          <w:noProof/>
+        </w:rPr>
+        <w:drawing>
+          <wp:anchor distT="0" distB="0" distL="114300" distR="114300" simplePos="0" relativeHeight="251691008" behindDoc="0" locked="0" layoutInCell="1" allowOverlap="1" wp14:anchorId="5B031B19" wp14:editId="51633B6F">
+            <wp:simplePos x="0" y="0"/>
+            <wp:positionH relativeFrom="margin">
+              <wp:align>center</wp:align>
+            </wp:positionH>
+            <wp:positionV relativeFrom="paragraph">
+              <wp:posOffset>326390</wp:posOffset>
+            </wp:positionV>
+            <wp:extent cx="3248025" cy="2438400"/>
+            <wp:effectExtent l="0" t="0" r="9525" b="0"/>
+            <wp:wrapTopAndBottom/>
+            <wp:docPr id="5" name="Picture 5" descr="https://media.geeksforgeeks.org/wp-content/uploads/20210528153923/dml.png"/>
+            <wp:cNvGraphicFramePr>
+              <a:graphicFrameLocks xmlns:a="http://schemas.openxmlformats.org/drawingml/2006/main" noChangeAspect="1"/>
+            </wp:cNvGraphicFramePr>
+            <a:graphic xmlns:a="http://schemas.openxmlformats.org/drawingml/2006/main">
+              <a:graphicData uri="http://schemas.openxmlformats.org/drawingml/2006/picture">
+                <pic:pic xmlns:pic="http://schemas.openxmlformats.org/drawingml/2006/picture">
+                  <pic:nvPicPr>
+                    <pic:cNvPr id="0" name="Picture 1" descr="https://media.geeksforgeeks.org/wp-content/uploads/20210528153923/dml.png"/>
+                    <pic:cNvPicPr>
+                      <a:picLocks noChangeAspect="1" noChangeArrowheads="1"/>
+                    </pic:cNvPicPr>
+                  </pic:nvPicPr>
+                  <pic:blipFill>
+                    <a:blip r:embed="rId22">
+                      <a:extLst>
+                        <a:ext uri="{28A0092B-C50C-407E-A947-70E740481C1C}">
+                          <a14:useLocalDpi xmlns:a14="http://schemas.microsoft.com/office/drawing/2010/main" val="0"/>
+                        </a:ext>
+                      </a:extLst>
+                    </a:blip>
+                    <a:srcRect/>
+                    <a:stretch>
+                      <a:fillRect/>
+                    </a:stretch>
+                  </pic:blipFill>
+                  <pic:spPr bwMode="auto">
+                    <a:xfrm>
+                      <a:off x="0" y="0"/>
+                      <a:ext cx="3248025" cy="2438400"/>
+                    </a:xfrm>
+                    <a:prstGeom prst="rect">
+                      <a:avLst/>
+                    </a:prstGeom>
+                    <a:noFill/>
+                    <a:ln>
+                      <a:noFill/>
+                    </a:ln>
+                  </pic:spPr>
+                </pic:pic>
+              </a:graphicData>
+            </a:graphic>
+            <wp14:sizeRelH relativeFrom="margin">
+              <wp14:pctWidth>0</wp14:pctWidth>
+            </wp14:sizeRelH>
+            <wp14:sizeRelV relativeFrom="margin">
+              <wp14:pctHeight>0</wp14:pctHeight>
+            </wp14:sizeRelV>
+          </wp:anchor>
+        </w:drawing>
+      </w:r>
+      <w:r>
+        <w:rPr>
+          <w:lang w:bidi="gu-IN"/>
+        </w:rPr>
+        <w:t>We have hierarchy for lock.</w:t>
+      </w:r>
+    </w:p>
+    <w:p>
+      <w:pPr>
+        <w:jc w:val="center"/>
+        <w:rPr>
+          <w:lang w:bidi="gu-IN"/>
+        </w:rPr>
+      </w:pPr>
+      <w:r>
+        <w:rPr>
+          <w:noProof/>
+        </w:rPr>
+        <w:drawing>
+          <wp:anchor distT="0" distB="0" distL="114300" distR="114300" simplePos="0" relativeHeight="251692032" behindDoc="0" locked="0" layoutInCell="1" allowOverlap="1" wp14:anchorId="15F14546" wp14:editId="080979A1">
+            <wp:simplePos x="0" y="0"/>
+            <wp:positionH relativeFrom="margin">
+              <wp:align>center</wp:align>
+            </wp:positionH>
+            <wp:positionV relativeFrom="paragraph">
+              <wp:posOffset>2785745</wp:posOffset>
+            </wp:positionV>
+            <wp:extent cx="3562350" cy="2447925"/>
+            <wp:effectExtent l="0" t="0" r="0" b="9525"/>
+            <wp:wrapTopAndBottom/>
+            <wp:docPr id="6" name="Picture 6" descr="https://media.geeksforgeeks.org/wp-content/uploads/20210528153923/dml.png"/>
+            <wp:cNvGraphicFramePr>
+              <a:graphicFrameLocks xmlns:a="http://schemas.openxmlformats.org/drawingml/2006/main" noChangeAspect="1"/>
+            </wp:cNvGraphicFramePr>
+            <a:graphic xmlns:a="http://schemas.openxmlformats.org/drawingml/2006/main">
+              <a:graphicData uri="http://schemas.openxmlformats.org/drawingml/2006/picture">
+                <pic:pic xmlns:pic="http://schemas.openxmlformats.org/drawingml/2006/picture">
+                  <pic:nvPicPr>
+                    <pic:cNvPr id="0" name="Picture 3" descr="https://media.geeksforgeeks.org/wp-content/uploads/20210528153923/dml.png"/>
+                    <pic:cNvPicPr>
+                      <a:picLocks noChangeAspect="1" noChangeArrowheads="1"/>
+                    </pic:cNvPicPr>
+                  </pic:nvPicPr>
+                  <pic:blipFill>
+                    <a:blip r:embed="rId22">
+                      <a:extLst>
+                        <a:ext uri="{28A0092B-C50C-407E-A947-70E740481C1C}">
+                          <a14:useLocalDpi xmlns:a14="http://schemas.microsoft.com/office/drawing/2010/main" val="0"/>
+                        </a:ext>
+                      </a:extLst>
+                    </a:blip>
+                    <a:srcRect/>
+                    <a:stretch>
+                      <a:fillRect/>
+                    </a:stretch>
+                  </pic:blipFill>
+                  <pic:spPr bwMode="auto">
+                    <a:xfrm>
+                      <a:off x="0" y="0"/>
+                      <a:ext cx="3562350" cy="2447925"/>
+                    </a:xfrm>
+                    <a:prstGeom prst="rect">
+                      <a:avLst/>
+                    </a:prstGeom>
+                    <a:noFill/>
+                    <a:ln>
+                      <a:noFill/>
+                    </a:ln>
+                  </pic:spPr>
+                </pic:pic>
+              </a:graphicData>
+            </a:graphic>
+            <wp14:sizeRelH relativeFrom="margin">
+              <wp14:pctWidth>0</wp14:pctWidth>
+            </wp14:sizeRelH>
+            <wp14:sizeRelV relativeFrom="margin">
+              <wp14:pctHeight>0</wp14:pctHeight>
+            </wp14:sizeRelV>
+          </wp:anchor>
+        </w:drawing>
+      </w:r>
+      <w:r>
+        <w:rPr>
+          <w:lang w:bidi="gu-IN"/>
+        </w:rPr>
+        <w:t>(Select)</w:t>
+      </w:r>
+    </w:p>
+    <w:p>
+      <w:pPr>
+        <w:jc w:val="center"/>
+        <w:rPr>
+          <w:lang w:bidi="gu-IN"/>
+        </w:rPr>
+      </w:pPr>
+      <w:r>
+        <w:rPr>
+          <w:lang w:bidi="gu-IN"/>
+        </w:rPr>
+        <w:t>(Update/Insert/Delete)</w:t>
+      </w:r>
+    </w:p>
+    <w:p>
+      <w:pPr>
+        <w:rPr>
+          <w:b/>
+          <w:lang w:bidi="gu-IN"/>
+        </w:rPr>
+      </w:pPr>
+      <w:r>
+        <w:rPr>
+          <w:b/>
+          <w:lang w:bidi="gu-IN"/>
+        </w:rPr>
+        <w:t>Call:</w:t>
+      </w:r>
+    </w:p>
+    <w:p>
+      <w:pPr>
+        <w:pStyle w:val="ListParagraph"/>
+        <w:numPr>
+          <w:ilvl w:val="0"/>
+          <w:numId w:val="29"/>
+        </w:numPr>
+        <w:rPr>
+          <w:lang w:bidi="gu-IN"/>
+        </w:rPr>
+      </w:pPr>
+      <w:r>
+        <w:rPr>
+          <w:lang w:bidi="gu-IN"/>
+        </w:rPr>
+        <w:t>Call a PL/SQL</w:t>
+      </w:r>
+    </w:p>
+    <w:p>
+      <w:pPr>
+        <w:rPr>
+          <w:b/>
+          <w:lang w:bidi="gu-IN"/>
+        </w:rPr>
+      </w:pPr>
+      <w:r>
+        <w:rPr>
+          <w:b/>
+          <w:lang w:bidi="gu-IN"/>
+        </w:rPr>
+        <w:lastRenderedPageBreak/>
+        <w:t>Explain Plan:</w:t>
+      </w:r>
+    </w:p>
+    <w:p>
+      <w:pPr>
+        <w:pStyle w:val="ListParagraph"/>
+        <w:numPr>
+          <w:ilvl w:val="0"/>
+          <w:numId w:val="29"/>
+        </w:numPr>
+        <w:rPr>
+          <w:lang w:bidi="gu-IN"/>
+        </w:rPr>
+      </w:pPr>
+      <w:r>
+        <w:rPr>
+          <w:lang w:bidi="gu-IN"/>
+        </w:rPr>
+        <w:t>It describes the access path to data.</w:t>
+      </w:r>
+    </w:p>
+    <w:p>
+      <w:pPr>
+        <w:pStyle w:val="Heading1"/>
+        <w:rPr>
+          <w:lang w:val="en-IN" w:bidi="gu-IN"/>
+        </w:rPr>
+      </w:pPr>
+      <w:r>
+        <w:rPr>
+          <w:lang w:bidi="gu-IN"/>
+        </w:rPr>
+        <w:t>Data Control Language</w:t>
+      </w:r>
+    </w:p>
+    <w:p>
+      <w:pPr>
+        <w:pStyle w:val="ListParagraph"/>
+        <w:numPr>
+          <w:ilvl w:val="0"/>
+          <w:numId w:val="29"/>
+        </w:numPr>
+        <w:rPr>
+          <w:lang w:val="en-IN" w:bidi="gu-IN"/>
+        </w:rPr>
+      </w:pPr>
+      <w:r>
+        <w:rPr>
+          <w:lang w:val="en-IN" w:bidi="gu-IN"/>
+        </w:rPr>
+        <w:t xml:space="preserve">DCL </w:t>
+      </w:r>
+      <w:r>
+        <w:rPr>
+          <w:lang w:val="en-IN" w:bidi="gu-IN"/>
+        </w:rPr>
+        <w:t>includes commands which mainly use for user rights, permissions and other controls on database.</w:t>
+      </w:r>
+    </w:p>
+    <w:p>
+      <w:pPr>
+        <w:pStyle w:val="ListParagraph"/>
+        <w:numPr>
+          <w:ilvl w:val="0"/>
+          <w:numId w:val="29"/>
+        </w:numPr>
+        <w:rPr>
+          <w:lang w:val="en-IN" w:bidi="gu-IN"/>
+        </w:rPr>
+      </w:pPr>
+      <w:r>
+        <w:rPr>
+          <w:lang w:val="en-IN" w:bidi="gu-IN"/>
+        </w:rPr>
+        <w:t>It contains two command,</w:t>
+      </w:r>
+    </w:p>
+    <w:p>
+      <w:pPr>
+        <w:pStyle w:val="ListParagraph"/>
+        <w:numPr>
+          <w:ilvl w:val="1"/>
+          <w:numId w:val="29"/>
+        </w:numPr>
+        <w:rPr>
+          <w:lang w:val="en-IN" w:bidi="gu-IN"/>
+        </w:rPr>
+      </w:pPr>
+      <w:r>
+        <w:rPr>
+          <w:lang w:val="en-IN" w:bidi="gu-IN"/>
+        </w:rPr>
+        <w:t>Grant</w:t>
+      </w:r>
+    </w:p>
+    <w:p>
+      <w:pPr>
+        <w:pStyle w:val="ListParagraph"/>
+        <w:numPr>
+          <w:ilvl w:val="1"/>
+          <w:numId w:val="29"/>
+        </w:numPr>
+        <w:rPr>
+          <w:lang w:val="en-IN" w:bidi="gu-IN"/>
+        </w:rPr>
+      </w:pPr>
+      <w:r>
+        <w:rPr>
+          <w:lang w:val="en-IN" w:bidi="gu-IN"/>
+        </w:rPr>
+        <w:t>Revo</w:t>
+      </w:r>
+      <w:r>
+        <w:rPr>
+          <w:lang w:val="en-IN" w:bidi="gu-IN"/>
+        </w:rPr>
+        <w:t>ke</w:t>
+      </w:r>
+    </w:p>
+    <w:p>
+      <w:pPr>
+        <w:rPr>
+          <w:b/>
+          <w:lang w:val="en-IN" w:bidi="gu-IN"/>
+        </w:rPr>
+      </w:pPr>
+      <w:r>
+        <w:rPr>
+          <w:b/>
+          <w:lang w:val="en-IN" w:bidi="gu-IN"/>
+        </w:rPr>
+        <w:t>Grant:</w:t>
+      </w:r>
+      <w:r>
+        <w:rPr>
+          <w:b/>
+          <w:lang w:val="en-IN" w:bidi="gu-IN"/>
+        </w:rPr>
+        <w:t xml:space="preserve"> </w:t>
+      </w:r>
+    </w:p>
+    <w:p>
+      <w:pPr>
+        <w:pStyle w:val="ListParagraph"/>
+        <w:numPr>
+          <w:ilvl w:val="0"/>
+          <w:numId w:val="30"/>
+        </w:numPr>
+        <w:rPr>
+          <w:lang w:val="en-IN" w:bidi="gu-IN"/>
+        </w:rPr>
+      </w:pPr>
+      <w:r>
+        <w:rPr>
+          <w:lang w:val="en-IN" w:bidi="gu-IN"/>
+        </w:rPr>
+        <w:t xml:space="preserve">This command is used to give </w:t>
+      </w:r>
+      <w:r>
+        <w:rPr>
+          <w:lang w:val="en-IN" w:bidi="gu-IN"/>
+        </w:rPr>
+        <w:t xml:space="preserve">user access </w:t>
+      </w:r>
+      <w:r>
+        <w:rPr>
+          <w:lang w:val="en-IN" w:bidi="gu-IN"/>
+        </w:rPr>
+        <w:t xml:space="preserve">privileges of database to user. </w:t>
+      </w:r>
+    </w:p>
+    <w:p>
+      <w:pPr>
+        <w:rPr>
+          <w:b/>
+          <w:lang w:val="en-IN" w:bidi="gu-IN"/>
+        </w:rPr>
+      </w:pPr>
+      <w:r>
+        <w:rPr>
+          <w:b/>
+          <w:lang w:val="en-IN" w:bidi="gu-IN"/>
+        </w:rPr>
+        <w:t>Revoke:</w:t>
+      </w:r>
+    </w:p>
+    <w:p>
+      <w:pPr>
+        <w:pStyle w:val="ListParagraph"/>
+        <w:numPr>
+          <w:ilvl w:val="0"/>
+          <w:numId w:val="30"/>
+        </w:numPr>
+        <w:rPr>
+          <w:lang w:val="en-IN" w:bidi="gu-IN"/>
+        </w:rPr>
+      </w:pPr>
+      <w:r>
+        <w:rPr>
+          <w:lang w:val="en-IN" w:bidi="gu-IN"/>
+        </w:rPr>
+        <w:t xml:space="preserve">This command </w:t>
+      </w:r>
+      <w:proofErr w:type="gramStart"/>
+      <w:r>
+        <w:rPr>
+          <w:lang w:val="en-IN" w:bidi="gu-IN"/>
+        </w:rPr>
+        <w:t>revoke</w:t>
+      </w:r>
+      <w:proofErr w:type="gramEnd"/>
+      <w:r>
+        <w:rPr>
+          <w:lang w:val="en-IN" w:bidi="gu-IN"/>
+        </w:rPr>
+        <w:t xml:space="preserve"> the user privileges of database from the user.</w:t>
+      </w:r>
+    </w:p>
+    <w:p>
+      <w:pPr>
+        <w:pStyle w:val="Heading1"/>
+        <w:rPr>
+          <w:lang w:bidi="gu-IN"/>
+        </w:rPr>
+      </w:pPr>
+      <w:r>
+        <w:rPr>
+          <w:lang w:bidi="gu-IN"/>
+        </w:rPr>
+        <w:t>Transaction Control Language</w:t>
+      </w:r>
+    </w:p>
+    <w:p>
+      <w:pPr>
+        <w:pStyle w:val="ListParagraph"/>
+        <w:numPr>
+          <w:ilvl w:val="0"/>
+          <w:numId w:val="30"/>
+        </w:numPr>
+        <w:rPr>
+          <w:lang w:bidi="gu-IN"/>
+        </w:rPr>
+      </w:pPr>
+      <w:r>
+        <w:rPr>
+          <w:lang w:bidi="gu-IN"/>
+        </w:rPr>
+        <w:t>We have group of some transection which used for execute single query.</w:t>
+      </w:r>
+    </w:p>
+    <w:p>
+      <w:pPr>
+        <w:pStyle w:val="ListParagraph"/>
+        <w:numPr>
+          <w:ilvl w:val="0"/>
+          <w:numId w:val="30"/>
+        </w:numPr>
+        <w:rPr>
+          <w:lang w:bidi="gu-IN"/>
+        </w:rPr>
+      </w:pPr>
+      <w:r>
+        <w:rPr>
+          <w:lang w:bidi="gu-IN"/>
+        </w:rPr>
+        <w:t>Transection done when this group of transections id done,</w:t>
+      </w:r>
+    </w:p>
+    <w:p>
+      <w:pPr>
+        <w:pStyle w:val="ListParagraph"/>
+        <w:numPr>
+          <w:ilvl w:val="0"/>
+          <w:numId w:val="30"/>
+        </w:numPr>
+        <w:rPr>
+          <w:lang w:bidi="gu-IN"/>
+        </w:rPr>
+      </w:pPr>
+      <w:r>
+        <w:rPr>
+          <w:lang w:bidi="gu-IN"/>
+        </w:rPr>
+        <w:t xml:space="preserve">If any one </w:t>
+      </w:r>
+      <w:r>
+        <w:rPr>
+          <w:lang w:bidi="gu-IN"/>
+        </w:rPr>
+        <w:t>is failed then whole transection is failed.</w:t>
+      </w:r>
+    </w:p>
+    <w:p>
+      <w:pPr>
+        <w:pStyle w:val="ListParagraph"/>
+        <w:numPr>
+          <w:ilvl w:val="0"/>
+          <w:numId w:val="30"/>
+        </w:numPr>
+        <w:rPr>
+          <w:lang w:bidi="gu-IN"/>
+        </w:rPr>
+      </w:pPr>
+      <w:proofErr w:type="gramStart"/>
+      <w:r>
+        <w:rPr>
+          <w:lang w:bidi="gu-IN"/>
+        </w:rPr>
+        <w:t>So</w:t>
+      </w:r>
+      <w:proofErr w:type="gramEnd"/>
+      <w:r>
+        <w:rPr>
+          <w:lang w:bidi="gu-IN"/>
+        </w:rPr>
+        <w:t xml:space="preserve"> transection have only two result, success and failure.</w:t>
+      </w:r>
+    </w:p>
+    <w:p>
+      <w:pPr>
+        <w:pStyle w:val="ListParagraph"/>
+        <w:numPr>
+          <w:ilvl w:val="0"/>
+          <w:numId w:val="30"/>
+        </w:numPr>
+        <w:rPr>
+          <w:lang w:bidi="gu-IN"/>
+        </w:rPr>
+      </w:pPr>
+      <w:r>
+        <w:rPr>
+          <w:lang w:bidi="gu-IN"/>
+        </w:rPr>
+        <w:t>Transection contains some commands,</w:t>
+      </w:r>
+    </w:p>
+    <w:p>
+      <w:pPr>
+        <w:pStyle w:val="ListParagraph"/>
+        <w:numPr>
+          <w:ilvl w:val="1"/>
+          <w:numId w:val="30"/>
+        </w:numPr>
+        <w:rPr>
+          <w:lang w:bidi="gu-IN"/>
+        </w:rPr>
+      </w:pPr>
+      <w:r>
+        <w:rPr>
+          <w:lang w:bidi="gu-IN"/>
+        </w:rPr>
+        <w:t>Begin</w:t>
+      </w:r>
+    </w:p>
+    <w:p>
+      <w:pPr>
+        <w:pStyle w:val="ListParagraph"/>
+        <w:numPr>
+          <w:ilvl w:val="1"/>
+          <w:numId w:val="30"/>
+        </w:numPr>
+        <w:rPr>
+          <w:lang w:bidi="gu-IN"/>
+        </w:rPr>
+      </w:pPr>
+      <w:r>
+        <w:rPr>
+          <w:lang w:bidi="gu-IN"/>
+        </w:rPr>
+        <w:t>Commit</w:t>
+      </w:r>
+    </w:p>
+    <w:p>
+      <w:pPr>
+        <w:pStyle w:val="ListParagraph"/>
+        <w:numPr>
+          <w:ilvl w:val="1"/>
+          <w:numId w:val="30"/>
+        </w:numPr>
+        <w:rPr>
+          <w:lang w:bidi="gu-IN"/>
+        </w:rPr>
+      </w:pPr>
+      <w:r>
+        <w:rPr>
+          <w:lang w:bidi="gu-IN"/>
+        </w:rPr>
+        <w:t>Rollback</w:t>
+      </w:r>
+    </w:p>
+    <w:p>
+      <w:pPr>
+        <w:pStyle w:val="ListParagraph"/>
+        <w:numPr>
+          <w:ilvl w:val="1"/>
+          <w:numId w:val="30"/>
+        </w:numPr>
+        <w:rPr>
+          <w:lang w:bidi="gu-IN"/>
+        </w:rPr>
+      </w:pPr>
+      <w:proofErr w:type="spellStart"/>
+      <w:r>
+        <w:rPr>
+          <w:lang w:bidi="gu-IN"/>
+        </w:rPr>
+        <w:t>Sav</w:t>
+      </w:r>
+      <w:r>
+        <w:rPr>
+          <w:lang w:bidi="gu-IN"/>
+        </w:rPr>
+        <w:t>e</w:t>
+      </w:r>
+      <w:r>
+        <w:rPr>
+          <w:lang w:bidi="gu-IN"/>
+        </w:rPr>
+        <w:t>point</w:t>
+      </w:r>
+      <w:proofErr w:type="spellEnd"/>
+    </w:p>
+    <w:p>
+      <w:pPr>
+        <w:pStyle w:val="ListParagraph"/>
+        <w:numPr>
+          <w:ilvl w:val="1"/>
+          <w:numId w:val="30"/>
+        </w:numPr>
+        <w:rPr>
+          <w:lang w:bidi="gu-IN"/>
+        </w:rPr>
+      </w:pPr>
+      <w:r>
+        <w:rPr>
+          <w:lang w:bidi="gu-IN"/>
+        </w:rPr>
+        <w:t>Set Transection</w:t>
+      </w:r>
+    </w:p>
+    <w:p>
+      <w:pPr>
+        <w:rPr>
+          <w:b/>
+          <w:lang w:bidi="gu-IN"/>
+        </w:rPr>
+      </w:pPr>
+      <w:r>
+        <w:rPr>
+          <w:b/>
+          <w:lang w:bidi="gu-IN"/>
+        </w:rPr>
+        <w:t>Begin:</w:t>
+      </w:r>
+    </w:p>
+    <w:p>
+      <w:pPr>
+        <w:pStyle w:val="ListParagraph"/>
+        <w:numPr>
+          <w:ilvl w:val="0"/>
+          <w:numId w:val="31"/>
+        </w:numPr>
+        <w:rPr>
+          <w:lang w:bidi="gu-IN"/>
+        </w:rPr>
+      </w:pPr>
+      <w:r>
+        <w:rPr>
+          <w:lang w:bidi="gu-IN"/>
+        </w:rPr>
+        <w:t>Opens a Transaction.</w:t>
+      </w:r>
+    </w:p>
+    <w:p>
+      <w:pPr>
+        <w:rPr>
+          <w:b/>
+          <w:lang w:bidi="gu-IN"/>
+        </w:rPr>
+      </w:pPr>
+      <w:r>
+        <w:rPr>
+          <w:b/>
+          <w:lang w:bidi="gu-IN"/>
+        </w:rPr>
+        <w:t>Commit:</w:t>
+      </w:r>
+    </w:p>
+    <w:p>
+      <w:pPr>
+        <w:pStyle w:val="ListParagraph"/>
+        <w:numPr>
+          <w:ilvl w:val="0"/>
+          <w:numId w:val="31"/>
+        </w:numPr>
+        <w:rPr>
+          <w:lang w:bidi="gu-IN"/>
+        </w:rPr>
+      </w:pPr>
+      <w:r>
+        <w:rPr>
+          <w:lang w:bidi="gu-IN"/>
+        </w:rPr>
+        <w:t>Commits a Transaction.</w:t>
+      </w:r>
+    </w:p>
+    <w:p>
+      <w:pPr>
+        <w:rPr>
+          <w:lang w:bidi="gu-IN"/>
+        </w:rPr>
+      </w:pPr>
+      <w:r>
+        <w:rPr>
+          <w:lang w:bidi="gu-IN"/>
+        </w:rPr>
+        <w:t>Rollback:</w:t>
+      </w:r>
+    </w:p>
+    <w:p>
+      <w:pPr>
+        <w:pStyle w:val="ListParagraph"/>
+        <w:numPr>
+          <w:ilvl w:val="0"/>
+          <w:numId w:val="31"/>
+        </w:numPr>
+        <w:rPr>
+          <w:lang w:bidi="gu-IN"/>
+        </w:rPr>
+      </w:pPr>
+      <w:r>
+        <w:rPr>
+          <w:lang w:bidi="gu-IN"/>
+        </w:rPr>
+        <w:lastRenderedPageBreak/>
+        <w:t xml:space="preserve">Rollback transection if any error </w:t>
+      </w:r>
+      <w:proofErr w:type="gramStart"/>
+      <w:r>
+        <w:rPr>
+          <w:lang w:bidi="gu-IN"/>
+        </w:rPr>
+        <w:t>occur</w:t>
+      </w:r>
+      <w:proofErr w:type="gramEnd"/>
+      <w:r>
+        <w:rPr>
+          <w:lang w:bidi="gu-IN"/>
+        </w:rPr>
+        <w:t xml:space="preserve"> during transaction.</w:t>
+      </w:r>
+    </w:p>
+    <w:p>
+      <w:pPr>
+        <w:rPr>
+          <w:b/>
+          <w:lang w:bidi="gu-IN"/>
+        </w:rPr>
+      </w:pPr>
+      <w:proofErr w:type="spellStart"/>
+      <w:r>
+        <w:rPr>
+          <w:b/>
+          <w:lang w:bidi="gu-IN"/>
+        </w:rPr>
+        <w:t>Savepoint</w:t>
+      </w:r>
+      <w:proofErr w:type="spellEnd"/>
+      <w:r>
+        <w:rPr>
+          <w:b/>
+          <w:lang w:bidi="gu-IN"/>
+        </w:rPr>
+        <w:t>:</w:t>
+      </w:r>
+    </w:p>
+    <w:p>
+      <w:pPr>
+        <w:pStyle w:val="ListParagraph"/>
+        <w:numPr>
+          <w:ilvl w:val="0"/>
+          <w:numId w:val="31"/>
+        </w:numPr>
+        <w:rPr>
+          <w:lang w:bidi="gu-IN"/>
+        </w:rPr>
+      </w:pPr>
+      <w:r>
+        <w:rPr>
+          <w:lang w:bidi="gu-IN"/>
+        </w:rPr>
+        <w:t xml:space="preserve">Set a save point within the </w:t>
+      </w:r>
+      <w:proofErr w:type="spellStart"/>
+      <w:r>
+        <w:rPr>
+          <w:lang w:bidi="gu-IN"/>
+        </w:rPr>
+        <w:t>transection</w:t>
+      </w:r>
+      <w:proofErr w:type="spellEnd"/>
+      <w:r>
+        <w:rPr>
+          <w:lang w:bidi="gu-IN"/>
+        </w:rPr>
+        <w:t>.</w:t>
+      </w:r>
+    </w:p>
+    <w:p>
+      <w:pPr>
+        <w:rPr>
+          <w:b/>
+          <w:lang w:bidi="gu-IN"/>
+        </w:rPr>
+      </w:pPr>
+      <w:r>
+        <w:rPr>
+          <w:b/>
+          <w:lang w:bidi="gu-IN"/>
+        </w:rPr>
+        <w:t>Set Transection:</w:t>
+      </w:r>
+    </w:p>
+    <w:p>
+      <w:pPr>
+        <w:pStyle w:val="ListParagraph"/>
+        <w:numPr>
+          <w:ilvl w:val="0"/>
+          <w:numId w:val="31"/>
+        </w:numPr>
+        <w:rPr>
+          <w:lang w:bidi="gu-IN"/>
+        </w:rPr>
+      </w:pPr>
+      <w:r>
+        <w:rPr>
+          <w:lang w:bidi="gu-IN"/>
+        </w:rPr>
+        <w:t>Specify characteristics for transection.</w:t>
+      </w:r>
       <w:bookmarkStart w:id="15" w:name="_GoBack"/>
       <w:bookmarkEnd w:id="15"/>
-    </w:p>
-    <w:p>
-      <w:pPr>
-        <w:pStyle w:val="Heading1"/>
-        <w:rPr>
-          <w:lang w:bidi="gu-IN"/>
-        </w:rPr>
-      </w:pPr>
-      <w:r>
-        <w:rPr>
-          <w:lang w:bidi="gu-IN"/>
-        </w:rPr>
-        <w:t>Data Control Language</w:t>
-      </w:r>
-    </w:p>
-    <w:p>
-      <w:pPr>
-        <w:pStyle w:val="Heading1"/>
-        <w:rPr>
-          <w:lang w:bidi="gu-IN"/>
-        </w:rPr>
-      </w:pPr>
-      <w:r>
-        <w:rPr>
-          <w:lang w:bidi="gu-IN"/>
-        </w:rPr>
-        <w:t>Transaction Control Language</w:t>
-      </w:r>
+      <w:r>
+        <w:rPr>
+          <w:lang w:bidi="gu-IN"/>
+        </w:rPr>
+        <w:t xml:space="preserve">  </w:t>
+      </w:r>
+    </w:p>
+    <w:p>
+      <w:pPr>
+        <w:rPr>
+          <w:lang w:bidi="gu-IN"/>
+        </w:rPr>
+      </w:pPr>
+    </w:p>
+    <w:p>
+      <w:pPr>
+        <w:rPr>
+          <w:lang w:bidi="gu-IN"/>
+        </w:rPr>
+      </w:pPr>
     </w:p>
     <w:p>
       <w:pPr>
@@ -8280,6 +9818,119 @@
     </w:lvl>
   </w:abstractNum>
   <w:abstractNum w:abstractNumId="4" w15:restartNumberingAfterBreak="0">
+    <w:nsid w:val="146062C9"/>
+    <w:multiLevelType w:val="hybridMultilevel"/>
+    <w:tmpl w:val="E0C2F15E"/>
+    <w:lvl w:ilvl="0" w:tplc="4009000B">
+      <w:start w:val="1"/>
+      <w:numFmt w:val="bullet"/>
+      <w:lvlText w:val=""/>
+      <w:lvlJc w:val="left"/>
+      <w:pPr>
+        <w:ind w:left="720" w:hanging="360"/>
+      </w:pPr>
+      <w:rPr>
+        <w:rFonts w:ascii="Wingdings" w:hAnsi="Wingdings" w:hint="default"/>
+      </w:rPr>
+    </w:lvl>
+    <w:lvl w:ilvl="1" w:tplc="40090003" w:tentative="1">
+      <w:start w:val="1"/>
+      <w:numFmt w:val="bullet"/>
+      <w:lvlText w:val="o"/>
+      <w:lvlJc w:val="left"/>
+      <w:pPr>
+        <w:ind w:left="1440" w:hanging="360"/>
+      </w:pPr>
+      <w:rPr>
+        <w:rFonts w:ascii="Courier New" w:hAnsi="Courier New" w:cs="Courier New" w:hint="default"/>
+      </w:rPr>
+    </w:lvl>
+    <w:lvl w:ilvl="2" w:tplc="40090005" w:tentative="1">
+      <w:start w:val="1"/>
+      <w:numFmt w:val="bullet"/>
+      <w:lvlText w:val=""/>
+      <w:lvlJc w:val="left"/>
+      <w:pPr>
+        <w:ind w:left="2160" w:hanging="360"/>
+      </w:pPr>
+      <w:rPr>
+        <w:rFonts w:ascii="Wingdings" w:hAnsi="Wingdings" w:hint="default"/>
+      </w:rPr>
+    </w:lvl>
+    <w:lvl w:ilvl="3" w:tplc="40090001" w:tentative="1">
+      <w:start w:val="1"/>
+      <w:numFmt w:val="bullet"/>
+      <w:lvlText w:val=""/>
+      <w:lvlJc w:val="left"/>
+      <w:pPr>
+        <w:ind w:left="2880" w:hanging="360"/>
+      </w:pPr>
+      <w:rPr>
+        <w:rFonts w:ascii="Symbol" w:hAnsi="Symbol" w:hint="default"/>
+      </w:rPr>
+    </w:lvl>
+    <w:lvl w:ilvl="4" w:tplc="40090003" w:tentative="1">
+      <w:start w:val="1"/>
+      <w:numFmt w:val="bullet"/>
+      <w:lvlText w:val="o"/>
+      <w:lvlJc w:val="left"/>
+      <w:pPr>
+        <w:ind w:left="3600" w:hanging="360"/>
+      </w:pPr>
+      <w:rPr>
+        <w:rFonts w:ascii="Courier New" w:hAnsi="Courier New" w:cs="Courier New" w:hint="default"/>
+      </w:rPr>
+    </w:lvl>
+    <w:lvl w:ilvl="5" w:tplc="40090005" w:tentative="1">
+      <w:start w:val="1"/>
+      <w:numFmt w:val="bullet"/>
+      <w:lvlText w:val=""/>
+      <w:lvlJc w:val="left"/>
+      <w:pPr>
+        <w:ind w:left="4320" w:hanging="360"/>
+      </w:pPr>
+      <w:rPr>
+        <w:rFonts w:ascii="Wingdings" w:hAnsi="Wingdings" w:hint="default"/>
+      </w:rPr>
+    </w:lvl>
+    <w:lvl w:ilvl="6" w:tplc="40090001" w:tentative="1">
+      <w:start w:val="1"/>
+      <w:numFmt w:val="bullet"/>
+      <w:lvlText w:val=""/>
+      <w:lvlJc w:val="left"/>
+      <w:pPr>
+        <w:ind w:left="5040" w:hanging="360"/>
+      </w:pPr>
+      <w:rPr>
+        <w:rFonts w:ascii="Symbol" w:hAnsi="Symbol" w:hint="default"/>
+      </w:rPr>
+    </w:lvl>
+    <w:lvl w:ilvl="7" w:tplc="40090003" w:tentative="1">
+      <w:start w:val="1"/>
+      <w:numFmt w:val="bullet"/>
+      <w:lvlText w:val="o"/>
+      <w:lvlJc w:val="left"/>
+      <w:pPr>
+        <w:ind w:left="5760" w:hanging="360"/>
+      </w:pPr>
+      <w:rPr>
+        <w:rFonts w:ascii="Courier New" w:hAnsi="Courier New" w:cs="Courier New" w:hint="default"/>
+      </w:rPr>
+    </w:lvl>
+    <w:lvl w:ilvl="8" w:tplc="40090005" w:tentative="1">
+      <w:start w:val="1"/>
+      <w:numFmt w:val="bullet"/>
+      <w:lvlText w:val=""/>
+      <w:lvlJc w:val="left"/>
+      <w:pPr>
+        <w:ind w:left="6480" w:hanging="360"/>
+      </w:pPr>
+      <w:rPr>
+        <w:rFonts w:ascii="Wingdings" w:hAnsi="Wingdings" w:hint="default"/>
+      </w:rPr>
+    </w:lvl>
+  </w:abstractNum>
+  <w:abstractNum w:abstractNumId="5" w15:restartNumberingAfterBreak="0">
     <w:nsid w:val="14971ED0"/>
     <w:multiLevelType w:val="hybridMultilevel"/>
     <w:tmpl w:val="A8D6A37E"/>
@@ -8392,7 +10043,7 @@
       </w:rPr>
     </w:lvl>
   </w:abstractNum>
-  <w:abstractNum w:abstractNumId="5" w15:restartNumberingAfterBreak="0">
+  <w:abstractNum w:abstractNumId="6" w15:restartNumberingAfterBreak="0">
     <w:nsid w:val="174D13FE"/>
     <w:multiLevelType w:val="hybridMultilevel"/>
     <w:tmpl w:val="4FD875D4"/>
@@ -8505,7 +10156,7 @@
       </w:rPr>
     </w:lvl>
   </w:abstractNum>
-  <w:abstractNum w:abstractNumId="6" w15:restartNumberingAfterBreak="0">
+  <w:abstractNum w:abstractNumId="7" w15:restartNumberingAfterBreak="0">
     <w:nsid w:val="1912060D"/>
     <w:multiLevelType w:val="hybridMultilevel"/>
     <w:tmpl w:val="C2723618"/>
@@ -8618,7 +10269,7 @@
       </w:rPr>
     </w:lvl>
   </w:abstractNum>
-  <w:abstractNum w:abstractNumId="7" w15:restartNumberingAfterBreak="0">
+  <w:abstractNum w:abstractNumId="8" w15:restartNumberingAfterBreak="0">
     <w:nsid w:val="19480267"/>
     <w:multiLevelType w:val="multilevel"/>
     <w:tmpl w:val="5CE40D28"/>
@@ -8738,7 +10389,7 @@
       </w:rPr>
     </w:lvl>
   </w:abstractNum>
-  <w:abstractNum w:abstractNumId="8" w15:restartNumberingAfterBreak="0">
+  <w:abstractNum w:abstractNumId="9" w15:restartNumberingAfterBreak="0">
     <w:nsid w:val="19C018E1"/>
     <w:multiLevelType w:val="hybridMultilevel"/>
     <w:tmpl w:val="24F2C408"/>
@@ -8851,7 +10502,7 @@
       </w:rPr>
     </w:lvl>
   </w:abstractNum>
-  <w:abstractNum w:abstractNumId="9" w15:restartNumberingAfterBreak="0">
+  <w:abstractNum w:abstractNumId="10" w15:restartNumberingAfterBreak="0">
     <w:nsid w:val="1E1125C2"/>
     <w:multiLevelType w:val="hybridMultilevel"/>
     <w:tmpl w:val="6206157E"/>
@@ -8964,7 +10615,120 @@
       </w:rPr>
     </w:lvl>
   </w:abstractNum>
-  <w:abstractNum w:abstractNumId="10" w15:restartNumberingAfterBreak="0">
+  <w:abstractNum w:abstractNumId="11" w15:restartNumberingAfterBreak="0">
+    <w:nsid w:val="1F0D7EF6"/>
+    <w:multiLevelType w:val="hybridMultilevel"/>
+    <w:tmpl w:val="50205B10"/>
+    <w:lvl w:ilvl="0" w:tplc="4009000B">
+      <w:start w:val="1"/>
+      <w:numFmt w:val="bullet"/>
+      <w:lvlText w:val=""/>
+      <w:lvlJc w:val="left"/>
+      <w:pPr>
+        <w:ind w:left="720" w:hanging="360"/>
+      </w:pPr>
+      <w:rPr>
+        <w:rFonts w:ascii="Wingdings" w:hAnsi="Wingdings" w:hint="default"/>
+      </w:rPr>
+    </w:lvl>
+    <w:lvl w:ilvl="1" w:tplc="40090003">
+      <w:start w:val="1"/>
+      <w:numFmt w:val="bullet"/>
+      <w:lvlText w:val="o"/>
+      <w:lvlJc w:val="left"/>
+      <w:pPr>
+        <w:ind w:left="1440" w:hanging="360"/>
+      </w:pPr>
+      <w:rPr>
+        <w:rFonts w:ascii="Courier New" w:hAnsi="Courier New" w:cs="Courier New" w:hint="default"/>
+      </w:rPr>
+    </w:lvl>
+    <w:lvl w:ilvl="2" w:tplc="40090005">
+      <w:start w:val="1"/>
+      <w:numFmt w:val="bullet"/>
+      <w:lvlText w:val=""/>
+      <w:lvlJc w:val="left"/>
+      <w:pPr>
+        <w:ind w:left="2160" w:hanging="360"/>
+      </w:pPr>
+      <w:rPr>
+        <w:rFonts w:ascii="Wingdings" w:hAnsi="Wingdings" w:hint="default"/>
+      </w:rPr>
+    </w:lvl>
+    <w:lvl w:ilvl="3" w:tplc="40090001" w:tentative="1">
+      <w:start w:val="1"/>
+      <w:numFmt w:val="bullet"/>
+      <w:lvlText w:val=""/>
+      <w:lvlJc w:val="left"/>
+      <w:pPr>
+        <w:ind w:left="2880" w:hanging="360"/>
+      </w:pPr>
+      <w:rPr>
+        <w:rFonts w:ascii="Symbol" w:hAnsi="Symbol" w:hint="default"/>
+      </w:rPr>
+    </w:lvl>
+    <w:lvl w:ilvl="4" w:tplc="40090003" w:tentative="1">
+      <w:start w:val="1"/>
+      <w:numFmt w:val="bullet"/>
+      <w:lvlText w:val="o"/>
+      <w:lvlJc w:val="left"/>
+      <w:pPr>
+        <w:ind w:left="3600" w:hanging="360"/>
+      </w:pPr>
+      <w:rPr>
+        <w:rFonts w:ascii="Courier New" w:hAnsi="Courier New" w:cs="Courier New" w:hint="default"/>
+      </w:rPr>
+    </w:lvl>
+    <w:lvl w:ilvl="5" w:tplc="40090005" w:tentative="1">
+      <w:start w:val="1"/>
+      <w:numFmt w:val="bullet"/>
+      <w:lvlText w:val=""/>
+      <w:lvlJc w:val="left"/>
+      <w:pPr>
+        <w:ind w:left="4320" w:hanging="360"/>
+      </w:pPr>
+      <w:rPr>
+        <w:rFonts w:ascii="Wingdings" w:hAnsi="Wingdings" w:hint="default"/>
+      </w:rPr>
+    </w:lvl>
+    <w:lvl w:ilvl="6" w:tplc="40090001" w:tentative="1">
+      <w:start w:val="1"/>
+      <w:numFmt w:val="bullet"/>
+      <w:lvlText w:val=""/>
+      <w:lvlJc w:val="left"/>
+      <w:pPr>
+        <w:ind w:left="5040" w:hanging="360"/>
+      </w:pPr>
+      <w:rPr>
+        <w:rFonts w:ascii="Symbol" w:hAnsi="Symbol" w:hint="default"/>
+      </w:rPr>
+    </w:lvl>
+    <w:lvl w:ilvl="7" w:tplc="40090003" w:tentative="1">
+      <w:start w:val="1"/>
+      <w:numFmt w:val="bullet"/>
+      <w:lvlText w:val="o"/>
+      <w:lvlJc w:val="left"/>
+      <w:pPr>
+        <w:ind w:left="5760" w:hanging="360"/>
+      </w:pPr>
+      <w:rPr>
+        <w:rFonts w:ascii="Courier New" w:hAnsi="Courier New" w:cs="Courier New" w:hint="default"/>
+      </w:rPr>
+    </w:lvl>
+    <w:lvl w:ilvl="8" w:tplc="40090005" w:tentative="1">
+      <w:start w:val="1"/>
+      <w:numFmt w:val="bullet"/>
+      <w:lvlText w:val=""/>
+      <w:lvlJc w:val="left"/>
+      <w:pPr>
+        <w:ind w:left="6480" w:hanging="360"/>
+      </w:pPr>
+      <w:rPr>
+        <w:rFonts w:ascii="Wingdings" w:hAnsi="Wingdings" w:hint="default"/>
+      </w:rPr>
+    </w:lvl>
+  </w:abstractNum>
+  <w:abstractNum w:abstractNumId="12" w15:restartNumberingAfterBreak="0">
     <w:nsid w:val="215044BC"/>
     <w:multiLevelType w:val="hybridMultilevel"/>
     <w:tmpl w:val="E31C2D48"/>
@@ -9077,7 +10841,7 @@
       </w:rPr>
     </w:lvl>
   </w:abstractNum>
-  <w:abstractNum w:abstractNumId="11" w15:restartNumberingAfterBreak="0">
+  <w:abstractNum w:abstractNumId="13" w15:restartNumberingAfterBreak="0">
     <w:nsid w:val="22A54A08"/>
     <w:multiLevelType w:val="hybridMultilevel"/>
     <w:tmpl w:val="90C0A5F6"/>
@@ -9190,7 +10954,7 @@
       </w:rPr>
     </w:lvl>
   </w:abstractNum>
-  <w:abstractNum w:abstractNumId="12" w15:restartNumberingAfterBreak="0">
+  <w:abstractNum w:abstractNumId="14" w15:restartNumberingAfterBreak="0">
     <w:nsid w:val="241E4C87"/>
     <w:multiLevelType w:val="hybridMultilevel"/>
     <w:tmpl w:val="8A986E36"/>
@@ -9303,7 +11067,7 @@
       </w:rPr>
     </w:lvl>
   </w:abstractNum>
-  <w:abstractNum w:abstractNumId="13" w15:restartNumberingAfterBreak="0">
+  <w:abstractNum w:abstractNumId="15" w15:restartNumberingAfterBreak="0">
     <w:nsid w:val="29B407D8"/>
     <w:multiLevelType w:val="hybridMultilevel"/>
     <w:tmpl w:val="44E21698"/>
@@ -9416,7 +11180,7 @@
       </w:rPr>
     </w:lvl>
   </w:abstractNum>
-  <w:abstractNum w:abstractNumId="14" w15:restartNumberingAfterBreak="0">
+  <w:abstractNum w:abstractNumId="16" w15:restartNumberingAfterBreak="0">
     <w:nsid w:val="2AF23871"/>
     <w:multiLevelType w:val="hybridMultilevel"/>
     <w:tmpl w:val="12129954"/>
@@ -9529,7 +11293,7 @@
       </w:rPr>
     </w:lvl>
   </w:abstractNum>
-  <w:abstractNum w:abstractNumId="15" w15:restartNumberingAfterBreak="0">
+  <w:abstractNum w:abstractNumId="17" w15:restartNumberingAfterBreak="0">
     <w:nsid w:val="2CCF3CF2"/>
     <w:multiLevelType w:val="hybridMultilevel"/>
     <w:tmpl w:val="C27825B4"/>
@@ -9642,7 +11406,7 @@
       </w:rPr>
     </w:lvl>
   </w:abstractNum>
-  <w:abstractNum w:abstractNumId="16" w15:restartNumberingAfterBreak="0">
+  <w:abstractNum w:abstractNumId="18" w15:restartNumberingAfterBreak="0">
     <w:nsid w:val="2D8576B5"/>
     <w:multiLevelType w:val="hybridMultilevel"/>
     <w:tmpl w:val="C27E00C8"/>
@@ -9755,7 +11519,7 @@
       </w:rPr>
     </w:lvl>
   </w:abstractNum>
-  <w:abstractNum w:abstractNumId="17" w15:restartNumberingAfterBreak="0">
+  <w:abstractNum w:abstractNumId="19" w15:restartNumberingAfterBreak="0">
     <w:nsid w:val="37C42749"/>
     <w:multiLevelType w:val="hybridMultilevel"/>
     <w:tmpl w:val="C2360342"/>
@@ -9868,7 +11632,7 @@
       </w:rPr>
     </w:lvl>
   </w:abstractNum>
-  <w:abstractNum w:abstractNumId="18" w15:restartNumberingAfterBreak="0">
+  <w:abstractNum w:abstractNumId="20" w15:restartNumberingAfterBreak="0">
     <w:nsid w:val="3F7A658C"/>
     <w:multiLevelType w:val="hybridMultilevel"/>
     <w:tmpl w:val="0E10E698"/>
@@ -9981,7 +11745,7 @@
       </w:rPr>
     </w:lvl>
   </w:abstractNum>
-  <w:abstractNum w:abstractNumId="19" w15:restartNumberingAfterBreak="0">
+  <w:abstractNum w:abstractNumId="21" w15:restartNumberingAfterBreak="0">
     <w:nsid w:val="43AA0CA0"/>
     <w:multiLevelType w:val="hybridMultilevel"/>
     <w:tmpl w:val="79762396"/>
@@ -10094,7 +11858,7 @@
       </w:rPr>
     </w:lvl>
   </w:abstractNum>
-  <w:abstractNum w:abstractNumId="20" w15:restartNumberingAfterBreak="0">
+  <w:abstractNum w:abstractNumId="22" w15:restartNumberingAfterBreak="0">
     <w:nsid w:val="44F53431"/>
     <w:multiLevelType w:val="hybridMultilevel"/>
     <w:tmpl w:val="1B8C3D78"/>
@@ -10207,7 +11971,7 @@
       </w:rPr>
     </w:lvl>
   </w:abstractNum>
-  <w:abstractNum w:abstractNumId="21" w15:restartNumberingAfterBreak="0">
+  <w:abstractNum w:abstractNumId="23" w15:restartNumberingAfterBreak="0">
     <w:nsid w:val="4CC85F36"/>
     <w:multiLevelType w:val="hybridMultilevel"/>
     <w:tmpl w:val="C3D4188C"/>
@@ -10320,7 +12084,7 @@
       </w:rPr>
     </w:lvl>
   </w:abstractNum>
-  <w:abstractNum w:abstractNumId="22" w15:restartNumberingAfterBreak="0">
+  <w:abstractNum w:abstractNumId="24" w15:restartNumberingAfterBreak="0">
     <w:nsid w:val="5A596308"/>
     <w:multiLevelType w:val="hybridMultilevel"/>
     <w:tmpl w:val="1F7422A0"/>
@@ -10433,7 +12197,120 @@
       </w:rPr>
     </w:lvl>
   </w:abstractNum>
-  <w:abstractNum w:abstractNumId="23" w15:restartNumberingAfterBreak="0">
+  <w:abstractNum w:abstractNumId="25" w15:restartNumberingAfterBreak="0">
+    <w:nsid w:val="669648C2"/>
+    <w:multiLevelType w:val="hybridMultilevel"/>
+    <w:tmpl w:val="8436A33E"/>
+    <w:lvl w:ilvl="0" w:tplc="4009000B">
+      <w:start w:val="1"/>
+      <w:numFmt w:val="bullet"/>
+      <w:lvlText w:val=""/>
+      <w:lvlJc w:val="left"/>
+      <w:pPr>
+        <w:ind w:left="720" w:hanging="360"/>
+      </w:pPr>
+      <w:rPr>
+        <w:rFonts w:ascii="Wingdings" w:hAnsi="Wingdings" w:hint="default"/>
+      </w:rPr>
+    </w:lvl>
+    <w:lvl w:ilvl="1" w:tplc="40090003">
+      <w:start w:val="1"/>
+      <w:numFmt w:val="bullet"/>
+      <w:lvlText w:val="o"/>
+      <w:lvlJc w:val="left"/>
+      <w:pPr>
+        <w:ind w:left="1440" w:hanging="360"/>
+      </w:pPr>
+      <w:rPr>
+        <w:rFonts w:ascii="Courier New" w:hAnsi="Courier New" w:cs="Courier New" w:hint="default"/>
+      </w:rPr>
+    </w:lvl>
+    <w:lvl w:ilvl="2" w:tplc="40090005" w:tentative="1">
+      <w:start w:val="1"/>
+      <w:numFmt w:val="bullet"/>
+      <w:lvlText w:val=""/>
+      <w:lvlJc w:val="left"/>
+      <w:pPr>
+        <w:ind w:left="2160" w:hanging="360"/>
+      </w:pPr>
+      <w:rPr>
+        <w:rFonts w:ascii="Wingdings" w:hAnsi="Wingdings" w:hint="default"/>
+      </w:rPr>
+    </w:lvl>
+    <w:lvl w:ilvl="3" w:tplc="40090001" w:tentative="1">
+      <w:start w:val="1"/>
+      <w:numFmt w:val="bullet"/>
+      <w:lvlText w:val=""/>
+      <w:lvlJc w:val="left"/>
+      <w:pPr>
+        <w:ind w:left="2880" w:hanging="360"/>
+      </w:pPr>
+      <w:rPr>
+        <w:rFonts w:ascii="Symbol" w:hAnsi="Symbol" w:hint="default"/>
+      </w:rPr>
+    </w:lvl>
+    <w:lvl w:ilvl="4" w:tplc="40090003" w:tentative="1">
+      <w:start w:val="1"/>
+      <w:numFmt w:val="bullet"/>
+      <w:lvlText w:val="o"/>
+      <w:lvlJc w:val="left"/>
+      <w:pPr>
+        <w:ind w:left="3600" w:hanging="360"/>
+      </w:pPr>
+      <w:rPr>
+        <w:rFonts w:ascii="Courier New" w:hAnsi="Courier New" w:cs="Courier New" w:hint="default"/>
+      </w:rPr>
+    </w:lvl>
+    <w:lvl w:ilvl="5" w:tplc="40090005" w:tentative="1">
+      <w:start w:val="1"/>
+      <w:numFmt w:val="bullet"/>
+      <w:lvlText w:val=""/>
+      <w:lvlJc w:val="left"/>
+      <w:pPr>
+        <w:ind w:left="4320" w:hanging="360"/>
+      </w:pPr>
+      <w:rPr>
+        <w:rFonts w:ascii="Wingdings" w:hAnsi="Wingdings" w:hint="default"/>
+      </w:rPr>
+    </w:lvl>
+    <w:lvl w:ilvl="6" w:tplc="40090001" w:tentative="1">
+      <w:start w:val="1"/>
+      <w:numFmt w:val="bullet"/>
+      <w:lvlText w:val=""/>
+      <w:lvlJc w:val="left"/>
+      <w:pPr>
+        <w:ind w:left="5040" w:hanging="360"/>
+      </w:pPr>
+      <w:rPr>
+        <w:rFonts w:ascii="Symbol" w:hAnsi="Symbol" w:hint="default"/>
+      </w:rPr>
+    </w:lvl>
+    <w:lvl w:ilvl="7" w:tplc="40090003" w:tentative="1">
+      <w:start w:val="1"/>
+      <w:numFmt w:val="bullet"/>
+      <w:lvlText w:val="o"/>
+      <w:lvlJc w:val="left"/>
+      <w:pPr>
+        <w:ind w:left="5760" w:hanging="360"/>
+      </w:pPr>
+      <w:rPr>
+        <w:rFonts w:ascii="Courier New" w:hAnsi="Courier New" w:cs="Courier New" w:hint="default"/>
+      </w:rPr>
+    </w:lvl>
+    <w:lvl w:ilvl="8" w:tplc="40090005" w:tentative="1">
+      <w:start w:val="1"/>
+      <w:numFmt w:val="bullet"/>
+      <w:lvlText w:val=""/>
+      <w:lvlJc w:val="left"/>
+      <w:pPr>
+        <w:ind w:left="6480" w:hanging="360"/>
+      </w:pPr>
+      <w:rPr>
+        <w:rFonts w:ascii="Wingdings" w:hAnsi="Wingdings" w:hint="default"/>
+      </w:rPr>
+    </w:lvl>
+  </w:abstractNum>
+  <w:abstractNum w:abstractNumId="26" w15:restartNumberingAfterBreak="0">
     <w:nsid w:val="6947045D"/>
     <w:multiLevelType w:val="hybridMultilevel"/>
     <w:tmpl w:val="0574A4D4"/>
@@ -10546,7 +12423,7 @@
       </w:rPr>
     </w:lvl>
   </w:abstractNum>
-  <w:abstractNum w:abstractNumId="24" w15:restartNumberingAfterBreak="0">
+  <w:abstractNum w:abstractNumId="27" w15:restartNumberingAfterBreak="0">
     <w:nsid w:val="74AB22C1"/>
     <w:multiLevelType w:val="hybridMultilevel"/>
     <w:tmpl w:val="3D9A94E8"/>
@@ -10659,7 +12536,7 @@
       </w:rPr>
     </w:lvl>
   </w:abstractNum>
-  <w:abstractNum w:abstractNumId="25" w15:restartNumberingAfterBreak="0">
+  <w:abstractNum w:abstractNumId="28" w15:restartNumberingAfterBreak="0">
     <w:nsid w:val="7A9A4468"/>
     <w:multiLevelType w:val="hybridMultilevel"/>
     <w:tmpl w:val="248EB398"/>
@@ -10772,7 +12649,7 @@
       </w:rPr>
     </w:lvl>
   </w:abstractNum>
-  <w:abstractNum w:abstractNumId="26" w15:restartNumberingAfterBreak="0">
+  <w:abstractNum w:abstractNumId="29" w15:restartNumberingAfterBreak="0">
     <w:nsid w:val="7B69431C"/>
     <w:multiLevelType w:val="hybridMultilevel"/>
     <w:tmpl w:val="6F488C4A"/>
@@ -10885,86 +12762,211 @@
       </w:rPr>
     </w:lvl>
   </w:abstractNum>
+  <w:abstractNum w:abstractNumId="30" w15:restartNumberingAfterBreak="0">
+    <w:nsid w:val="7D882F6C"/>
+    <w:multiLevelType w:val="hybridMultilevel"/>
+    <w:tmpl w:val="2FE6D3DE"/>
+    <w:lvl w:ilvl="0" w:tplc="4009000B">
+      <w:start w:val="1"/>
+      <w:numFmt w:val="bullet"/>
+      <w:lvlText w:val=""/>
+      <w:lvlJc w:val="left"/>
+      <w:pPr>
+        <w:ind w:left="720" w:hanging="360"/>
+      </w:pPr>
+      <w:rPr>
+        <w:rFonts w:ascii="Wingdings" w:hAnsi="Wingdings" w:hint="default"/>
+      </w:rPr>
+    </w:lvl>
+    <w:lvl w:ilvl="1" w:tplc="40090003">
+      <w:start w:val="1"/>
+      <w:numFmt w:val="bullet"/>
+      <w:lvlText w:val="o"/>
+      <w:lvlJc w:val="left"/>
+      <w:pPr>
+        <w:ind w:left="1440" w:hanging="360"/>
+      </w:pPr>
+      <w:rPr>
+        <w:rFonts w:ascii="Courier New" w:hAnsi="Courier New" w:cs="Courier New" w:hint="default"/>
+      </w:rPr>
+    </w:lvl>
+    <w:lvl w:ilvl="2" w:tplc="40090005" w:tentative="1">
+      <w:start w:val="1"/>
+      <w:numFmt w:val="bullet"/>
+      <w:lvlText w:val=""/>
+      <w:lvlJc w:val="left"/>
+      <w:pPr>
+        <w:ind w:left="2160" w:hanging="360"/>
+      </w:pPr>
+      <w:rPr>
+        <w:rFonts w:ascii="Wingdings" w:hAnsi="Wingdings" w:hint="default"/>
+      </w:rPr>
+    </w:lvl>
+    <w:lvl w:ilvl="3" w:tplc="40090001" w:tentative="1">
+      <w:start w:val="1"/>
+      <w:numFmt w:val="bullet"/>
+      <w:lvlText w:val=""/>
+      <w:lvlJc w:val="left"/>
+      <w:pPr>
+        <w:ind w:left="2880" w:hanging="360"/>
+      </w:pPr>
+      <w:rPr>
+        <w:rFonts w:ascii="Symbol" w:hAnsi="Symbol" w:hint="default"/>
+      </w:rPr>
+    </w:lvl>
+    <w:lvl w:ilvl="4" w:tplc="40090003" w:tentative="1">
+      <w:start w:val="1"/>
+      <w:numFmt w:val="bullet"/>
+      <w:lvlText w:val="o"/>
+      <w:lvlJc w:val="left"/>
+      <w:pPr>
+        <w:ind w:left="3600" w:hanging="360"/>
+      </w:pPr>
+      <w:rPr>
+        <w:rFonts w:ascii="Courier New" w:hAnsi="Courier New" w:cs="Courier New" w:hint="default"/>
+      </w:rPr>
+    </w:lvl>
+    <w:lvl w:ilvl="5" w:tplc="40090005" w:tentative="1">
+      <w:start w:val="1"/>
+      <w:numFmt w:val="bullet"/>
+      <w:lvlText w:val=""/>
+      <w:lvlJc w:val="left"/>
+      <w:pPr>
+        <w:ind w:left="4320" w:hanging="360"/>
+      </w:pPr>
+      <w:rPr>
+        <w:rFonts w:ascii="Wingdings" w:hAnsi="Wingdings" w:hint="default"/>
+      </w:rPr>
+    </w:lvl>
+    <w:lvl w:ilvl="6" w:tplc="40090001" w:tentative="1">
+      <w:start w:val="1"/>
+      <w:numFmt w:val="bullet"/>
+      <w:lvlText w:val=""/>
+      <w:lvlJc w:val="left"/>
+      <w:pPr>
+        <w:ind w:left="5040" w:hanging="360"/>
+      </w:pPr>
+      <w:rPr>
+        <w:rFonts w:ascii="Symbol" w:hAnsi="Symbol" w:hint="default"/>
+      </w:rPr>
+    </w:lvl>
+    <w:lvl w:ilvl="7" w:tplc="40090003" w:tentative="1">
+      <w:start w:val="1"/>
+      <w:numFmt w:val="bullet"/>
+      <w:lvlText w:val="o"/>
+      <w:lvlJc w:val="left"/>
+      <w:pPr>
+        <w:ind w:left="5760" w:hanging="360"/>
+      </w:pPr>
+      <w:rPr>
+        <w:rFonts w:ascii="Courier New" w:hAnsi="Courier New" w:cs="Courier New" w:hint="default"/>
+      </w:rPr>
+    </w:lvl>
+    <w:lvl w:ilvl="8" w:tplc="40090005" w:tentative="1">
+      <w:start w:val="1"/>
+      <w:numFmt w:val="bullet"/>
+      <w:lvlText w:val=""/>
+      <w:lvlJc w:val="left"/>
+      <w:pPr>
+        <w:ind w:left="6480" w:hanging="360"/>
+      </w:pPr>
+      <w:rPr>
+        <w:rFonts w:ascii="Wingdings" w:hAnsi="Wingdings" w:hint="default"/>
+      </w:rPr>
+    </w:lvl>
+  </w:abstractNum>
   <w:num w:numId="1">
-    <w:abstractNumId w:val="7"/>
+    <w:abstractNumId w:val="8"/>
   </w:num>
   <w:num w:numId="2">
-    <w:abstractNumId w:val="10"/>
+    <w:abstractNumId w:val="12"/>
   </w:num>
   <w:num w:numId="3">
-    <w:abstractNumId w:val="5"/>
+    <w:abstractNumId w:val="6"/>
   </w:num>
   <w:num w:numId="4">
-    <w:abstractNumId w:val="25"/>
+    <w:abstractNumId w:val="28"/>
   </w:num>
   <w:num w:numId="5">
-    <w:abstractNumId w:val="6"/>
+    <w:abstractNumId w:val="7"/>
   </w:num>
   <w:num w:numId="6">
     <w:abstractNumId w:val="1"/>
   </w:num>
   <w:num w:numId="7">
-    <w:abstractNumId w:val="13"/>
+    <w:abstractNumId w:val="15"/>
   </w:num>
   <w:num w:numId="8">
     <w:abstractNumId w:val="3"/>
   </w:num>
   <w:num w:numId="9">
-    <w:abstractNumId w:val="21"/>
+    <w:abstractNumId w:val="23"/>
   </w:num>
   <w:num w:numId="10">
-    <w:abstractNumId w:val="22"/>
+    <w:abstractNumId w:val="24"/>
   </w:num>
   <w:num w:numId="11">
     <w:abstractNumId w:val="2"/>
   </w:num>
   <w:num w:numId="12">
-    <w:abstractNumId w:val="12"/>
+    <w:abstractNumId w:val="14"/>
   </w:num>
   <w:num w:numId="13">
-    <w:abstractNumId w:val="15"/>
+    <w:abstractNumId w:val="17"/>
   </w:num>
   <w:num w:numId="14">
-    <w:abstractNumId w:val="8"/>
+    <w:abstractNumId w:val="9"/>
   </w:num>
   <w:num w:numId="15">
+    <w:abstractNumId w:val="20"/>
+  </w:num>
+  <w:num w:numId="16">
+    <w:abstractNumId w:val="16"/>
+  </w:num>
+  <w:num w:numId="17">
     <w:abstractNumId w:val="18"/>
   </w:num>
-  <w:num w:numId="16">
-    <w:abstractNumId w:val="14"/>
-  </w:num>
-  <w:num w:numId="17">
-    <w:abstractNumId w:val="16"/>
-  </w:num>
   <w:num w:numId="18">
-    <w:abstractNumId w:val="20"/>
+    <w:abstractNumId w:val="22"/>
   </w:num>
   <w:num w:numId="19">
-    <w:abstractNumId w:val="11"/>
+    <w:abstractNumId w:val="13"/>
   </w:num>
   <w:num w:numId="20">
-    <w:abstractNumId w:val="23"/>
+    <w:abstractNumId w:val="26"/>
   </w:num>
   <w:num w:numId="21">
-    <w:abstractNumId w:val="9"/>
+    <w:abstractNumId w:val="10"/>
   </w:num>
   <w:num w:numId="22">
+    <w:abstractNumId w:val="21"/>
+  </w:num>
+  <w:num w:numId="23">
+    <w:abstractNumId w:val="5"/>
+  </w:num>
+  <w:num w:numId="24">
     <w:abstractNumId w:val="19"/>
   </w:num>
-  <w:num w:numId="23">
-    <w:abstractNumId w:val="4"/>
-  </w:num>
-  <w:num w:numId="24">
-    <w:abstractNumId w:val="17"/>
-  </w:num>
   <w:num w:numId="25">
-    <w:abstractNumId w:val="24"/>
+    <w:abstractNumId w:val="27"/>
   </w:num>
   <w:num w:numId="26">
-    <w:abstractNumId w:val="26"/>
+    <w:abstractNumId w:val="29"/>
   </w:num>
   <w:num w:numId="27">
     <w:abstractNumId w:val="0"/>
+  </w:num>
+  <w:num w:numId="28">
+    <w:abstractNumId w:val="11"/>
+  </w:num>
+  <w:num w:numId="29">
+    <w:abstractNumId w:val="25"/>
+  </w:num>
+  <w:num w:numId="30">
+    <w:abstractNumId w:val="30"/>
+  </w:num>
+  <w:num w:numId="31">
+    <w:abstractNumId w:val="4"/>
   </w:num>
   <w:numIdMacAtCleanup w:val="11"/>
 </w:numbering>
@@ -13613,7 +15615,7 @@
 </file>
 
 <file path=customXml/itemProps2.xml><?xml version="1.0" encoding="utf-8"?>
-<ds:datastoreItem xmlns:ds="http://schemas.openxmlformats.org/officeDocument/2006/customXml" ds:itemID="{B1B3137A-1779-409C-B72C-E0EFDE026D1A}">
+<ds:datastoreItem xmlns:ds="http://schemas.openxmlformats.org/officeDocument/2006/customXml" ds:itemID="{617C4DAE-360B-4E2D-9FA9-901CB58E9A69}">
   <ds:schemaRefs>
     <ds:schemaRef ds:uri="http://schemas.openxmlformats.org/officeDocument/2006/bibliography"/>
   </ds:schemaRefs>

</xml_diff>